<commit_message>
Assignment 1 more done
</commit_message>
<xml_diff>
--- a/MediaSoftware/Assignment 1/Comm200_WordAdvanced–20pts.docx
+++ b/MediaSoftware/Assignment 1/Comm200_WordAdvanced–20pts.docx
@@ -35,8 +35,10 @@
           <w:sz w:val="96"/>
           <w:szCs w:val="32"/>
         </w:rPr>
-        <w:t>Good New</w:t>
-      </w:r>
+        <w:t>Good Ne</w:t>
+      </w:r>
+      <w:bookmarkStart w:id="1" w:name="_GoBack"/>
+      <w:bookmarkEnd w:id="1"/>
       <w:r>
         <w:rPr>
           <w:rFonts w:ascii="Times" w:hAnsi="Times" w:cs="Times New Roman"/>
@@ -45,6 +47,16 @@
           <w:sz w:val="96"/>
           <w:szCs w:val="32"/>
         </w:rPr>
+        <w:t>w</w:t>
+      </w:r>
+      <w:r>
+        <w:rPr>
+          <w:rFonts w:ascii="Times" w:hAnsi="Times" w:cs="Times New Roman"/>
+          <w:b/>
+          <w:bCs/>
+          <w:sz w:val="96"/>
+          <w:szCs w:val="32"/>
+        </w:rPr>
         <w:t>s”</w:t>
       </w:r>
     </w:p>
@@ -52,13 +64,13 @@
     <w:p>
       <w:pPr>
         <w:rPr>
-          <w:del w:id="1" w:author="Microsoft Office User" w:date="2017-08-25T12:28:00Z"/>
+          <w:del w:id="2" w:author="Microsoft Office User" w:date="2017-08-25T12:28:00Z"/>
           <w:i/>
           <w:sz w:val="48"/>
           <w:szCs w:val="48"/>
-          <w:rPrChange w:id="2" w:author="Microsoft Office User" w:date="2017-08-25T12:40:00Z">
+          <w:rPrChange w:id="3" w:author="Microsoft Office User" w:date="2017-08-25T12:40:00Z">
             <w:rPr>
-              <w:del w:id="3" w:author="Microsoft Office User" w:date="2017-08-25T12:28:00Z"/>
+              <w:del w:id="4" w:author="Microsoft Office User" w:date="2017-08-25T12:28:00Z"/>
               <w:i/>
               <w:sz w:val="28"/>
               <w:szCs w:val="28"/>
@@ -66,13 +78,13 @@
           </w:rPrChange>
         </w:rPr>
       </w:pPr>
-      <w:del w:id="4" w:author="Microsoft Office User" w:date="2017-08-25T12:28:00Z">
+      <w:del w:id="5" w:author="Microsoft Office User" w:date="2017-08-25T12:28:00Z">
         <w:r>
           <w:rPr>
             <w:i/>
             <w:sz w:val="48"/>
             <w:szCs w:val="48"/>
-            <w:rPrChange w:id="5" w:author="Microsoft Office User" w:date="2017-08-25T12:40:00Z">
+            <w:rPrChange w:id="6" w:author="Microsoft Office User" w:date="2017-08-25T12:40:00Z">
               <w:rPr>
                 <w:i/>
                 <w:sz w:val="28"/>
@@ -87,12 +99,12 @@
     <w:p>
       <w:pPr>
         <w:rPr>
-          <w:del w:id="6" w:author="Microsoft Office User" w:date="2017-08-25T12:28:00Z"/>
+          <w:del w:id="7" w:author="Microsoft Office User" w:date="2017-08-25T12:28:00Z"/>
           <w:sz w:val="48"/>
           <w:szCs w:val="48"/>
-          <w:rPrChange w:id="7" w:author="Microsoft Office User" w:date="2017-08-25T12:40:00Z">
+          <w:rPrChange w:id="8" w:author="Microsoft Office User" w:date="2017-08-25T12:40:00Z">
             <w:rPr>
-              <w:del w:id="8" w:author="Microsoft Office User" w:date="2017-08-25T12:28:00Z"/>
+              <w:del w:id="9" w:author="Microsoft Office User" w:date="2017-08-25T12:28:00Z"/>
             </w:rPr>
           </w:rPrChange>
         </w:rPr>
@@ -101,7 +113,7 @@
     <w:p>
       <w:pPr>
         <w:rPr>
-          <w:ins w:id="9" w:author="Microsoft Office User" w:date="2017-08-25T12:37:00Z"/>
+          <w:ins w:id="10" w:author="Microsoft Office User" w:date="2017-08-25T12:37:00Z"/>
           <w:b/>
         </w:rPr>
       </w:pPr>
@@ -110,7 +122,7 @@
           <w:b/>
           <w:sz w:val="48"/>
           <w:szCs w:val="48"/>
-          <w:rPrChange w:id="10" w:author="Microsoft Office User" w:date="2017-08-25T12:40:00Z">
+          <w:rPrChange w:id="11" w:author="Microsoft Office User" w:date="2017-08-25T12:40:00Z">
             <w:rPr>
               <w:b/>
             </w:rPr>
@@ -129,21 +141,19 @@
     <w:p>
       <w:pPr>
         <w:rPr>
-          <w:ins w:id="11" w:author="Microsoft Office User" w:date="2017-08-25T12:37:00Z"/>
+          <w:ins w:id="12" w:author="Microsoft Office User" w:date="2017-08-25T12:37:00Z"/>
           <w:i/>
         </w:rPr>
       </w:pPr>
       <w:r>
         <w:rPr>
           <w:i/>
-          <w:rPrChange w:id="12" w:author="Microsoft Office User" w:date="2017-08-25T12:28:00Z">
+          <w:rPrChange w:id="13" w:author="Microsoft Office User" w:date="2017-08-25T12:28:00Z">
             <w:rPr/>
           </w:rPrChange>
         </w:rPr>
         <w:t>Harding - Searcy, AR 2015</w:t>
       </w:r>
-      <w:bookmarkStart w:id="13" w:name="_GoBack"/>
-      <w:bookmarkEnd w:id="13"/>
     </w:p>
     <w:p>
       <w:pPr>
@@ -154,523 +164,16 @@
           </w:rPrChange>
         </w:rPr>
       </w:pPr>
-    </w:p>
-    <w:p>
-      <w:pPr>
-        <w:rPr>
-          <w:ins w:id="15" w:author="Microsoft Office User" w:date="2017-08-25T12:29:00Z"/>
-        </w:rPr>
-      </w:pPr>
-      <w:r>
-        <w:t xml:space="preserve">The Harding communication department recently announced a newly revised Web design and interactive media minor. The updated minor provides the opportunity for any communication major to add Web design and social media skills to their resume adding to their </w:t>
-      </w:r>
-      <w:commentRangeStart w:id="16"/>
-      <w:r>
-        <w:t>hireability</w:t>
-      </w:r>
-      <w:commentRangeEnd w:id="16"/>
-      <w:r>
-        <w:rPr>
-          <w:rStyle w:val="CommentReference"/>
-        </w:rPr>
-        <w:commentReference w:id="16"/>
-      </w:r>
-      <w:r>
-        <w:t>. The WDIM minor is made up of 18 credit hours in the following courses:</w:t>
-      </w:r>
-    </w:p>
-    <w:tbl>
-      <w:tblPr>
-        <w:tblStyle w:val="TableGrid"/>
-        <w:tblW w:w="10422" w:type="dxa"/>
-        <w:tblBorders>
-          <w:top w:val="none" w:sz="0" w:space="0" w:color="auto"/>
-          <w:left w:val="none" w:sz="0" w:space="0" w:color="auto"/>
-          <w:bottom w:val="none" w:sz="0" w:space="0" w:color="auto"/>
-          <w:right w:val="none" w:sz="0" w:space="0" w:color="auto"/>
-          <w:insideH w:val="none" w:sz="0" w:space="0" w:color="auto"/>
-          <w:insideV w:val="none" w:sz="0" w:space="0" w:color="auto"/>
-        </w:tblBorders>
-        <w:tblLook w:val="04A0" w:firstRow="1" w:lastRow="0" w:firstColumn="1" w:lastColumn="0" w:noHBand="0" w:noVBand="1"/>
-        <w:tblPrChange w:id="17" w:author="Microsoft Office User" w:date="2017-08-25T12:39:00Z">
-          <w:tblPr>
-            <w:tblStyle w:val="TableGrid"/>
-            <w:tblW w:w="10422" w:type="dxa"/>
-            <w:tblBorders>
-              <w:top w:val="none" w:sz="0" w:space="0" w:color="auto"/>
-              <w:left w:val="none" w:sz="0" w:space="0" w:color="auto"/>
-              <w:bottom w:val="none" w:sz="0" w:space="0" w:color="auto"/>
-              <w:right w:val="none" w:sz="0" w:space="0" w:color="auto"/>
-              <w:insideH w:val="none" w:sz="0" w:space="0" w:color="auto"/>
-              <w:insideV w:val="none" w:sz="0" w:space="0" w:color="auto"/>
-            </w:tblBorders>
-            <w:tblLook w:val="04A0" w:firstRow="1" w:lastRow="0" w:firstColumn="1" w:lastColumn="0" w:noHBand="0" w:noVBand="1"/>
-          </w:tblPr>
-        </w:tblPrChange>
-      </w:tblPr>
-      <w:tblGrid>
-        <w:gridCol w:w="8020"/>
-        <w:gridCol w:w="2402"/>
-        <w:tblGridChange w:id="18">
-          <w:tblGrid>
-            <w:gridCol w:w="8110"/>
-            <w:gridCol w:w="90"/>
-            <w:gridCol w:w="2222"/>
-          </w:tblGrid>
-        </w:tblGridChange>
-      </w:tblGrid>
-      <w:tr>
-        <w:trPr>
-          <w:trHeight w:val="558"/>
-          <w:ins w:id="19" w:author="Microsoft Office User" w:date="2017-08-25T12:29:00Z"/>
-          <w:trPrChange w:id="20" w:author="Microsoft Office User" w:date="2017-08-25T12:39:00Z">
-            <w:trPr>
-              <w:trHeight w:val="558"/>
-            </w:trPr>
-          </w:trPrChange>
-        </w:trPr>
-        <w:tc>
-          <w:tcPr>
-            <w:tcW w:w="8020" w:type="dxa"/>
-            <w:shd w:val="clear" w:color="auto" w:fill="auto"/>
-            <w:tcPrChange w:id="21" w:author="Microsoft Office User" w:date="2017-08-25T12:39:00Z">
-              <w:tcPr>
-                <w:tcW w:w="8110" w:type="dxa"/>
-                <w:shd w:val="clear" w:color="auto" w:fill="auto"/>
-              </w:tcPr>
-            </w:tcPrChange>
-          </w:tcPr>
-          <w:p>
-            <w:pPr>
-              <w:rPr>
-                <w:ins w:id="22" w:author="Microsoft Office User" w:date="2017-08-25T12:29:00Z"/>
-              </w:rPr>
-            </w:pPr>
-            <w:ins w:id="23" w:author="Microsoft Office User" w:date="2017-08-25T12:30:00Z">
-              <w:r>
-                <w:t>ComM195  Introduction to Web Design (HTML, CSS, &amp; Design Principles)</w:t>
-              </w:r>
-            </w:ins>
-          </w:p>
-        </w:tc>
-        <w:tc>
-          <w:tcPr>
-            <w:tcW w:w="2402" w:type="dxa"/>
-            <w:shd w:val="clear" w:color="auto" w:fill="auto"/>
-            <w:tcPrChange w:id="24" w:author="Microsoft Office User" w:date="2017-08-25T12:39:00Z">
-              <w:tcPr>
-                <w:tcW w:w="2312" w:type="dxa"/>
-                <w:gridSpan w:val="2"/>
-                <w:shd w:val="clear" w:color="auto" w:fill="auto"/>
-              </w:tcPr>
-            </w:tcPrChange>
-          </w:tcPr>
-          <w:p>
-            <w:pPr>
-              <w:rPr>
-                <w:ins w:id="25" w:author="Microsoft Office User" w:date="2017-08-25T12:30:00Z"/>
-              </w:rPr>
-            </w:pPr>
-            <w:ins w:id="26" w:author="Microsoft Office User" w:date="2017-08-25T12:30:00Z">
-              <w:r>
-                <w:t xml:space="preserve">3 hrs. </w:t>
-              </w:r>
-            </w:ins>
-          </w:p>
-          <w:p>
-            <w:pPr>
-              <w:rPr>
-                <w:ins w:id="27" w:author="Microsoft Office User" w:date="2017-08-25T12:29:00Z"/>
-              </w:rPr>
-            </w:pPr>
-          </w:p>
-        </w:tc>
-      </w:tr>
-      <w:tr>
-        <w:trPr>
-          <w:trHeight w:val="542"/>
-          <w:ins w:id="28" w:author="Microsoft Office User" w:date="2017-08-25T12:29:00Z"/>
-          <w:trPrChange w:id="29" w:author="Microsoft Office User" w:date="2017-08-25T12:39:00Z">
-            <w:trPr>
-              <w:trHeight w:val="542"/>
-            </w:trPr>
-          </w:trPrChange>
-        </w:trPr>
-        <w:tc>
-          <w:tcPr>
-            <w:tcW w:w="8020" w:type="dxa"/>
-            <w:shd w:val="clear" w:color="auto" w:fill="auto"/>
-            <w:tcPrChange w:id="30" w:author="Microsoft Office User" w:date="2017-08-25T12:39:00Z">
-              <w:tcPr>
-                <w:tcW w:w="8110" w:type="dxa"/>
-                <w:shd w:val="clear" w:color="auto" w:fill="auto"/>
-              </w:tcPr>
-            </w:tcPrChange>
-          </w:tcPr>
-          <w:p>
-            <w:pPr>
-              <w:rPr>
-                <w:ins w:id="31" w:author="Microsoft Office User" w:date="2017-08-25T12:29:00Z"/>
-              </w:rPr>
-            </w:pPr>
-            <w:ins w:id="32" w:author="Microsoft Office User" w:date="2017-08-25T12:30:00Z">
-              <w:r>
-                <w:t>ComM254  Internet Communication (Multiple web communication topics)</w:t>
-              </w:r>
-            </w:ins>
-          </w:p>
-        </w:tc>
-        <w:tc>
-          <w:tcPr>
-            <w:tcW w:w="2402" w:type="dxa"/>
-            <w:shd w:val="clear" w:color="auto" w:fill="auto"/>
-            <w:tcPrChange w:id="33" w:author="Microsoft Office User" w:date="2017-08-25T12:39:00Z">
-              <w:tcPr>
-                <w:tcW w:w="2312" w:type="dxa"/>
-                <w:gridSpan w:val="2"/>
-                <w:shd w:val="clear" w:color="auto" w:fill="auto"/>
-              </w:tcPr>
-            </w:tcPrChange>
-          </w:tcPr>
-          <w:p>
-            <w:pPr>
-              <w:rPr>
-                <w:ins w:id="34" w:author="Microsoft Office User" w:date="2017-08-25T12:29:00Z"/>
-              </w:rPr>
-            </w:pPr>
-            <w:ins w:id="35" w:author="Microsoft Office User" w:date="2017-08-25T12:30:00Z">
-              <w:r>
-                <w:t>3 hrs.</w:t>
-              </w:r>
-            </w:ins>
-          </w:p>
-        </w:tc>
-      </w:tr>
-      <w:tr>
-        <w:trPr>
-          <w:trHeight w:val="829"/>
-          <w:ins w:id="36" w:author="Microsoft Office User" w:date="2017-08-25T12:29:00Z"/>
-          <w:trPrChange w:id="37" w:author="Microsoft Office User" w:date="2017-08-25T12:39:00Z">
-            <w:trPr>
-              <w:trHeight w:val="829"/>
-            </w:trPr>
-          </w:trPrChange>
-        </w:trPr>
-        <w:tc>
-          <w:tcPr>
-            <w:tcW w:w="8020" w:type="dxa"/>
-            <w:shd w:val="clear" w:color="auto" w:fill="auto"/>
-            <w:tcPrChange w:id="38" w:author="Microsoft Office User" w:date="2017-08-25T12:39:00Z">
-              <w:tcPr>
-                <w:tcW w:w="8110" w:type="dxa"/>
-                <w:shd w:val="clear" w:color="auto" w:fill="auto"/>
-              </w:tcPr>
-            </w:tcPrChange>
-          </w:tcPr>
-          <w:p>
-            <w:pPr>
-              <w:rPr>
-                <w:ins w:id="39" w:author="Microsoft Office User" w:date="2017-08-25T12:29:00Z"/>
-              </w:rPr>
-            </w:pPr>
-            <w:ins w:id="40" w:author="Microsoft Office User" w:date="2017-08-25T12:30:00Z">
-              <w:r>
-                <w:t>ComM260  Web Design II (Designing &amp; building a variety of websites employing various styles and approaches)</w:t>
-              </w:r>
-            </w:ins>
-          </w:p>
-        </w:tc>
-        <w:tc>
-          <w:tcPr>
-            <w:tcW w:w="2402" w:type="dxa"/>
-            <w:shd w:val="clear" w:color="auto" w:fill="auto"/>
-            <w:tcPrChange w:id="41" w:author="Microsoft Office User" w:date="2017-08-25T12:39:00Z">
-              <w:tcPr>
-                <w:tcW w:w="2312" w:type="dxa"/>
-                <w:gridSpan w:val="2"/>
-                <w:shd w:val="clear" w:color="auto" w:fill="auto"/>
-              </w:tcPr>
-            </w:tcPrChange>
-          </w:tcPr>
-          <w:p>
-            <w:pPr>
-              <w:rPr>
-                <w:ins w:id="42" w:author="Microsoft Office User" w:date="2017-08-25T12:30:00Z"/>
-              </w:rPr>
-            </w:pPr>
-            <w:ins w:id="43" w:author="Microsoft Office User" w:date="2017-08-25T12:30:00Z">
-              <w:r>
-                <w:t xml:space="preserve">3 hrs. </w:t>
-              </w:r>
-            </w:ins>
-          </w:p>
-          <w:p>
-            <w:pPr>
-              <w:rPr>
-                <w:ins w:id="44" w:author="Microsoft Office User" w:date="2017-08-25T12:29:00Z"/>
-              </w:rPr>
-            </w:pPr>
-          </w:p>
-        </w:tc>
-      </w:tr>
-      <w:tr>
-        <w:trPr>
-          <w:trHeight w:val="1101"/>
-          <w:ins w:id="45" w:author="Microsoft Office User" w:date="2017-08-25T12:29:00Z"/>
-          <w:trPrChange w:id="46" w:author="Microsoft Office User" w:date="2017-08-25T12:39:00Z">
-            <w:trPr>
-              <w:trHeight w:val="1101"/>
-            </w:trPr>
-          </w:trPrChange>
-        </w:trPr>
-        <w:tc>
-          <w:tcPr>
-            <w:tcW w:w="8020" w:type="dxa"/>
-            <w:shd w:val="clear" w:color="auto" w:fill="auto"/>
-            <w:tcPrChange w:id="47" w:author="Microsoft Office User" w:date="2017-08-25T12:39:00Z">
-              <w:tcPr>
-                <w:tcW w:w="8110" w:type="dxa"/>
-                <w:shd w:val="clear" w:color="auto" w:fill="auto"/>
-              </w:tcPr>
-            </w:tcPrChange>
-          </w:tcPr>
-          <w:p>
-            <w:pPr>
-              <w:rPr>
-                <w:ins w:id="48" w:author="Microsoft Office User" w:date="2017-08-25T12:29:00Z"/>
-              </w:rPr>
-            </w:pPr>
-            <w:ins w:id="49" w:author="Microsoft Office User" w:date="2017-08-25T12:30:00Z">
-              <w:r>
-                <w:t>ComM310  Writing for the Web (Creating web content, content management, blogging, &amp; social media marketing)</w:t>
-              </w:r>
-            </w:ins>
-          </w:p>
-        </w:tc>
-        <w:tc>
-          <w:tcPr>
-            <w:tcW w:w="2402" w:type="dxa"/>
-            <w:shd w:val="clear" w:color="auto" w:fill="auto"/>
-            <w:tcPrChange w:id="50" w:author="Microsoft Office User" w:date="2017-08-25T12:39:00Z">
-              <w:tcPr>
-                <w:tcW w:w="2312" w:type="dxa"/>
-                <w:gridSpan w:val="2"/>
-                <w:shd w:val="clear" w:color="auto" w:fill="auto"/>
-              </w:tcPr>
-            </w:tcPrChange>
-          </w:tcPr>
-          <w:p>
-            <w:pPr>
-              <w:rPr>
-                <w:ins w:id="51" w:author="Microsoft Office User" w:date="2017-08-25T12:30:00Z"/>
-              </w:rPr>
-            </w:pPr>
-            <w:ins w:id="52" w:author="Microsoft Office User" w:date="2017-08-25T12:30:00Z">
-              <w:r>
-                <w:t xml:space="preserve">3 hrs. </w:t>
-              </w:r>
-            </w:ins>
-          </w:p>
-          <w:p>
-            <w:pPr>
-              <w:rPr>
-                <w:ins w:id="53" w:author="Microsoft Office User" w:date="2017-08-25T12:29:00Z"/>
-              </w:rPr>
-            </w:pPr>
-          </w:p>
-        </w:tc>
-      </w:tr>
-      <w:tr>
-        <w:trPr>
-          <w:trHeight w:val="286"/>
-          <w:ins w:id="54" w:author="Microsoft Office User" w:date="2017-08-25T12:29:00Z"/>
-          <w:trPrChange w:id="55" w:author="Microsoft Office User" w:date="2017-08-25T12:39:00Z">
-            <w:trPr>
-              <w:trHeight w:val="286"/>
-            </w:trPr>
-          </w:trPrChange>
-        </w:trPr>
-        <w:tc>
-          <w:tcPr>
-            <w:tcW w:w="8020" w:type="dxa"/>
-            <w:shd w:val="clear" w:color="auto" w:fill="auto"/>
-            <w:tcPrChange w:id="56" w:author="Microsoft Office User" w:date="2017-08-25T12:39:00Z">
-              <w:tcPr>
-                <w:tcW w:w="8110" w:type="dxa"/>
-                <w:shd w:val="clear" w:color="auto" w:fill="auto"/>
-              </w:tcPr>
-            </w:tcPrChange>
-          </w:tcPr>
-          <w:p>
-            <w:pPr>
-              <w:rPr>
-                <w:ins w:id="57" w:author="Microsoft Office User" w:date="2017-08-25T12:29:00Z"/>
-              </w:rPr>
-            </w:pPr>
-            <w:ins w:id="58" w:author="Microsoft Office User" w:date="2017-08-25T12:35:00Z">
-              <w:r>
-                <w:t xml:space="preserve">Art 200 2-D Design (Design principles and layout skills)  </w:t>
-              </w:r>
-            </w:ins>
-          </w:p>
-        </w:tc>
-        <w:tc>
-          <w:tcPr>
-            <w:tcW w:w="2402" w:type="dxa"/>
-            <w:shd w:val="clear" w:color="auto" w:fill="auto"/>
-            <w:tcPrChange w:id="59" w:author="Microsoft Office User" w:date="2017-08-25T12:39:00Z">
-              <w:tcPr>
-                <w:tcW w:w="2312" w:type="dxa"/>
-                <w:gridSpan w:val="2"/>
-                <w:shd w:val="clear" w:color="auto" w:fill="auto"/>
-              </w:tcPr>
-            </w:tcPrChange>
-          </w:tcPr>
-          <w:p>
-            <w:pPr>
-              <w:rPr>
-                <w:ins w:id="60" w:author="Microsoft Office User" w:date="2017-08-25T12:35:00Z"/>
-              </w:rPr>
-            </w:pPr>
-            <w:ins w:id="61" w:author="Microsoft Office User" w:date="2017-08-25T12:35:00Z">
-              <w:r>
-                <w:t>3 hrs.</w:t>
-              </w:r>
-            </w:ins>
-          </w:p>
-          <w:p>
-            <w:pPr>
-              <w:rPr>
-                <w:ins w:id="62" w:author="Microsoft Office User" w:date="2017-08-25T12:29:00Z"/>
-              </w:rPr>
-            </w:pPr>
-          </w:p>
-        </w:tc>
-      </w:tr>
-      <w:tr>
-        <w:trPr>
-          <w:trHeight w:val="286"/>
-          <w:ins w:id="63" w:author="Microsoft Office User" w:date="2017-08-25T12:35:00Z"/>
-          <w:trPrChange w:id="64" w:author="Microsoft Office User" w:date="2017-08-25T12:39:00Z">
-            <w:trPr>
-              <w:trHeight w:val="286"/>
-            </w:trPr>
-          </w:trPrChange>
-        </w:trPr>
-        <w:tc>
-          <w:tcPr>
-            <w:tcW w:w="8020" w:type="dxa"/>
-            <w:shd w:val="clear" w:color="auto" w:fill="auto"/>
-            <w:tcPrChange w:id="65" w:author="Microsoft Office User" w:date="2017-08-25T12:39:00Z">
-              <w:tcPr>
-                <w:tcW w:w="8200" w:type="dxa"/>
-                <w:gridSpan w:val="2"/>
-                <w:shd w:val="clear" w:color="auto" w:fill="auto"/>
-              </w:tcPr>
-            </w:tcPrChange>
-          </w:tcPr>
-          <w:p>
-            <w:pPr>
-              <w:rPr>
-                <w:ins w:id="66" w:author="Microsoft Office User" w:date="2017-08-25T12:35:00Z"/>
-              </w:rPr>
-            </w:pPr>
-            <w:ins w:id="67" w:author="Microsoft Office User" w:date="2017-08-25T12:35:00Z">
-              <w:r>
-                <w:t>Art 349 Graphic Design I (Graphic design skills, techniques, &amp; projects)</w:t>
-              </w:r>
-            </w:ins>
-          </w:p>
-        </w:tc>
-        <w:tc>
-          <w:tcPr>
-            <w:tcW w:w="2402" w:type="dxa"/>
-            <w:shd w:val="clear" w:color="auto" w:fill="auto"/>
-            <w:tcPrChange w:id="68" w:author="Microsoft Office User" w:date="2017-08-25T12:39:00Z">
-              <w:tcPr>
-                <w:tcW w:w="2222" w:type="dxa"/>
-                <w:shd w:val="clear" w:color="auto" w:fill="auto"/>
-              </w:tcPr>
-            </w:tcPrChange>
-          </w:tcPr>
-          <w:p>
-            <w:pPr>
-              <w:rPr>
-                <w:ins w:id="69" w:author="Microsoft Office User" w:date="2017-08-25T12:35:00Z"/>
-              </w:rPr>
-            </w:pPr>
-            <w:ins w:id="70" w:author="Microsoft Office User" w:date="2017-08-25T12:35:00Z">
-              <w:r>
-                <w:t>3 hrs.</w:t>
-              </w:r>
-            </w:ins>
-          </w:p>
-          <w:p>
-            <w:pPr>
-              <w:rPr>
-                <w:ins w:id="71" w:author="Microsoft Office User" w:date="2017-08-25T12:35:00Z"/>
-              </w:rPr>
-            </w:pPr>
-          </w:p>
-        </w:tc>
-      </w:tr>
-      <w:tr>
-        <w:tblPrEx>
-          <w:tblLook w:val="0000" w:firstRow="0" w:lastRow="0" w:firstColumn="0" w:lastColumn="0" w:noHBand="0" w:noVBand="0"/>
-          <w:tblPrExChange w:id="72" w:author="Microsoft Office User" w:date="2017-08-25T12:36:00Z">
-            <w:tblPrEx>
-              <w:tblLook w:val="0000" w:firstRow="0" w:lastRow="0" w:firstColumn="0" w:lastColumn="0" w:noHBand="0" w:noVBand="0"/>
-            </w:tblPrEx>
-          </w:tblPrExChange>
-        </w:tblPrEx>
-        <w:trPr>
-          <w:trHeight w:val="368"/>
-          <w:del w:id="73" w:author="Microsoft Office User" w:date="2017-08-25T12:33:00Z"/>
-          <w:trPrChange w:id="74" w:author="Microsoft Office User" w:date="2017-08-25T12:36:00Z">
-            <w:trPr>
-              <w:trHeight w:val="368"/>
-            </w:trPr>
-          </w:trPrChange>
-        </w:trPr>
-        <w:tc>
-          <w:tcPr>
-            <w:tcW w:w="10422" w:type="dxa"/>
-            <w:gridSpan w:val="2"/>
-            <w:shd w:val="clear" w:color="auto" w:fill="auto"/>
-            <w:tcPrChange w:id="75" w:author="Microsoft Office User" w:date="2017-08-25T12:36:00Z">
-              <w:tcPr>
-                <w:tcW w:w="10422" w:type="dxa"/>
-                <w:gridSpan w:val="3"/>
-              </w:tcPr>
-            </w:tcPrChange>
-          </w:tcPr>
-          <w:p>
-            <w:pPr>
-              <w:ind w:left="108"/>
-              <w:rPr>
-                <w:del w:id="76" w:author="Microsoft Office User" w:date="2017-08-25T12:33:00Z"/>
-              </w:rPr>
-            </w:pPr>
-          </w:p>
-        </w:tc>
-      </w:tr>
-    </w:tbl>
-    <w:p>
-      <w:pPr>
-        <w:rPr>
-          <w:del w:id="77" w:author="Microsoft Office User" w:date="2017-08-25T12:30:00Z"/>
-        </w:rPr>
-      </w:pPr>
-      <w:ins w:id="78" w:author="Microsoft Office User" w:date="2017-08-25T12:22:00Z">
+      <w:ins w:id="15" w:author="Microsoft Office User" w:date="2017-08-25T12:22:00Z">
         <w:r>
           <w:drawing>
-            <wp:anchor distT="0" distB="0" distL="114300" distR="114300" simplePos="0" relativeHeight="251658240" behindDoc="0" locked="0" layoutInCell="1" allowOverlap="1" wp14:anchorId="0FFB0B44" wp14:editId="3B9031F2">
+            <wp:anchor distT="0" distB="0" distL="114300" distR="114300" simplePos="0" relativeHeight="251658240" behindDoc="0" locked="0" layoutInCell="1" allowOverlap="1" wp14:anchorId="0FFB0B44" wp14:editId="5608FC1D">
               <wp:simplePos x="0" y="0"/>
               <wp:positionH relativeFrom="column">
-                <wp:posOffset>2105660</wp:posOffset>
+                <wp:posOffset>2110740</wp:posOffset>
               </wp:positionH>
               <wp:positionV relativeFrom="paragraph">
-                <wp:posOffset>49530</wp:posOffset>
+                <wp:posOffset>59690</wp:posOffset>
               </wp:positionV>
               <wp:extent cx="3379470" cy="2529205"/>
               <wp:effectExtent l="0" t="0" r="0" b="10795"/>
@@ -689,7 +192,7 @@
                       </pic:cNvPicPr>
                     </pic:nvPicPr>
                     <pic:blipFill>
-                      <a:blip r:embed="rId9">
+                      <a:blip r:embed="rId7">
                         <a:extLst>
                           <a:ext uri="{28A0092B-C50C-407E-A947-70E740481C1C}">
                             <a14:useLocalDpi xmlns:a14="http://schemas.microsoft.com/office/drawing/2010/main" val="0"/>
@@ -727,7 +230,521 @@
           </w:drawing>
         </w:r>
       </w:ins>
-      <w:del w:id="79" w:author="Microsoft Office User" w:date="2017-08-25T12:30:00Z">
+    </w:p>
+    <w:p>
+      <w:pPr>
+        <w:rPr>
+          <w:ins w:id="16" w:author="Microsoft Office User" w:date="2017-08-25T12:29:00Z"/>
+        </w:rPr>
+      </w:pPr>
+      <w:r>
+        <w:t xml:space="preserve">The Harding communication department recently announced a newly revised Web design and interactive media minor. The updated minor provides the opportunity for any communication major to add Web design and social media skills to their resume adding to their </w:t>
+      </w:r>
+      <w:commentRangeStart w:id="17"/>
+      <w:del w:id="18" w:author="Microsoft Office User" w:date="2017-08-25T12:45:00Z">
+        <w:r>
+          <w:delText>hireability</w:delText>
+        </w:r>
+        <w:commentRangeEnd w:id="17"/>
+        <w:r>
+          <w:rPr>
+            <w:rStyle w:val="CommentReference"/>
+          </w:rPr>
+          <w:commentReference w:id="17"/>
+        </w:r>
+      </w:del>
+      <w:ins w:id="19" w:author="Microsoft Office User" w:date="2017-08-25T12:45:00Z">
+        <w:r>
+          <w:t>ability to be hired</w:t>
+        </w:r>
+      </w:ins>
+      <w:r>
+        <w:t>. The WDIM minor is made up of 18 credit hours in the following courses:</w:t>
+      </w:r>
+    </w:p>
+    <w:tbl>
+      <w:tblPr>
+        <w:tblStyle w:val="TableGrid"/>
+        <w:tblW w:w="10422" w:type="dxa"/>
+        <w:tblBorders>
+          <w:top w:val="none" w:sz="0" w:space="0" w:color="auto"/>
+          <w:left w:val="none" w:sz="0" w:space="0" w:color="auto"/>
+          <w:bottom w:val="none" w:sz="0" w:space="0" w:color="auto"/>
+          <w:right w:val="none" w:sz="0" w:space="0" w:color="auto"/>
+          <w:insideH w:val="none" w:sz="0" w:space="0" w:color="auto"/>
+          <w:insideV w:val="none" w:sz="0" w:space="0" w:color="auto"/>
+        </w:tblBorders>
+        <w:tblLook w:val="04A0" w:firstRow="1" w:lastRow="0" w:firstColumn="1" w:lastColumn="0" w:noHBand="0" w:noVBand="1"/>
+        <w:tblPrChange w:id="20" w:author="Microsoft Office User" w:date="2017-08-25T12:39:00Z">
+          <w:tblPr>
+            <w:tblStyle w:val="TableGrid"/>
+            <w:tblW w:w="10422" w:type="dxa"/>
+            <w:tblBorders>
+              <w:top w:val="none" w:sz="0" w:space="0" w:color="auto"/>
+              <w:left w:val="none" w:sz="0" w:space="0" w:color="auto"/>
+              <w:bottom w:val="none" w:sz="0" w:space="0" w:color="auto"/>
+              <w:right w:val="none" w:sz="0" w:space="0" w:color="auto"/>
+              <w:insideH w:val="none" w:sz="0" w:space="0" w:color="auto"/>
+              <w:insideV w:val="none" w:sz="0" w:space="0" w:color="auto"/>
+            </w:tblBorders>
+            <w:tblLook w:val="04A0" w:firstRow="1" w:lastRow="0" w:firstColumn="1" w:lastColumn="0" w:noHBand="0" w:noVBand="1"/>
+          </w:tblPr>
+        </w:tblPrChange>
+      </w:tblPr>
+      <w:tblGrid>
+        <w:gridCol w:w="8020"/>
+        <w:gridCol w:w="2402"/>
+        <w:tblGridChange w:id="21">
+          <w:tblGrid>
+            <w:gridCol w:w="8110"/>
+            <w:gridCol w:w="90"/>
+            <w:gridCol w:w="2222"/>
+          </w:tblGrid>
+        </w:tblGridChange>
+      </w:tblGrid>
+      <w:tr>
+        <w:trPr>
+          <w:trHeight w:val="558"/>
+          <w:ins w:id="22" w:author="Microsoft Office User" w:date="2017-08-25T12:29:00Z"/>
+          <w:trPrChange w:id="23" w:author="Microsoft Office User" w:date="2017-08-25T12:39:00Z">
+            <w:trPr>
+              <w:trHeight w:val="558"/>
+            </w:trPr>
+          </w:trPrChange>
+        </w:trPr>
+        <w:tc>
+          <w:tcPr>
+            <w:tcW w:w="8020" w:type="dxa"/>
+            <w:shd w:val="clear" w:color="auto" w:fill="auto"/>
+            <w:tcPrChange w:id="24" w:author="Microsoft Office User" w:date="2017-08-25T12:39:00Z">
+              <w:tcPr>
+                <w:tcW w:w="8110" w:type="dxa"/>
+                <w:shd w:val="clear" w:color="auto" w:fill="auto"/>
+              </w:tcPr>
+            </w:tcPrChange>
+          </w:tcPr>
+          <w:p>
+            <w:pPr>
+              <w:rPr>
+                <w:ins w:id="25" w:author="Microsoft Office User" w:date="2017-08-25T12:29:00Z"/>
+              </w:rPr>
+            </w:pPr>
+            <w:ins w:id="26" w:author="Microsoft Office User" w:date="2017-08-25T12:30:00Z">
+              <w:r>
+                <w:t>ComM195  Introduction to Web Design (HTML, CSS, &amp; Design Principles)</w:t>
+              </w:r>
+            </w:ins>
+          </w:p>
+        </w:tc>
+        <w:tc>
+          <w:tcPr>
+            <w:tcW w:w="2402" w:type="dxa"/>
+            <w:shd w:val="clear" w:color="auto" w:fill="auto"/>
+            <w:tcPrChange w:id="27" w:author="Microsoft Office User" w:date="2017-08-25T12:39:00Z">
+              <w:tcPr>
+                <w:tcW w:w="2312" w:type="dxa"/>
+                <w:gridSpan w:val="2"/>
+                <w:shd w:val="clear" w:color="auto" w:fill="auto"/>
+              </w:tcPr>
+            </w:tcPrChange>
+          </w:tcPr>
+          <w:p>
+            <w:pPr>
+              <w:rPr>
+                <w:ins w:id="28" w:author="Microsoft Office User" w:date="2017-08-25T12:30:00Z"/>
+              </w:rPr>
+            </w:pPr>
+            <w:ins w:id="29" w:author="Microsoft Office User" w:date="2017-08-25T12:30:00Z">
+              <w:r>
+                <w:t xml:space="preserve">3 hrs. </w:t>
+              </w:r>
+            </w:ins>
+          </w:p>
+          <w:p>
+            <w:pPr>
+              <w:rPr>
+                <w:ins w:id="30" w:author="Microsoft Office User" w:date="2017-08-25T12:29:00Z"/>
+              </w:rPr>
+            </w:pPr>
+          </w:p>
+        </w:tc>
+      </w:tr>
+      <w:tr>
+        <w:trPr>
+          <w:trHeight w:val="542"/>
+          <w:ins w:id="31" w:author="Microsoft Office User" w:date="2017-08-25T12:29:00Z"/>
+          <w:trPrChange w:id="32" w:author="Microsoft Office User" w:date="2017-08-25T12:39:00Z">
+            <w:trPr>
+              <w:trHeight w:val="542"/>
+            </w:trPr>
+          </w:trPrChange>
+        </w:trPr>
+        <w:tc>
+          <w:tcPr>
+            <w:tcW w:w="8020" w:type="dxa"/>
+            <w:shd w:val="clear" w:color="auto" w:fill="auto"/>
+            <w:tcPrChange w:id="33" w:author="Microsoft Office User" w:date="2017-08-25T12:39:00Z">
+              <w:tcPr>
+                <w:tcW w:w="8110" w:type="dxa"/>
+                <w:shd w:val="clear" w:color="auto" w:fill="auto"/>
+              </w:tcPr>
+            </w:tcPrChange>
+          </w:tcPr>
+          <w:p>
+            <w:pPr>
+              <w:rPr>
+                <w:ins w:id="34" w:author="Microsoft Office User" w:date="2017-08-25T12:29:00Z"/>
+              </w:rPr>
+            </w:pPr>
+            <w:ins w:id="35" w:author="Microsoft Office User" w:date="2017-08-25T12:30:00Z">
+              <w:r>
+                <w:t>ComM254  Internet Communication (Multiple web communication topics)</w:t>
+              </w:r>
+            </w:ins>
+          </w:p>
+        </w:tc>
+        <w:tc>
+          <w:tcPr>
+            <w:tcW w:w="2402" w:type="dxa"/>
+            <w:shd w:val="clear" w:color="auto" w:fill="auto"/>
+            <w:tcPrChange w:id="36" w:author="Microsoft Office User" w:date="2017-08-25T12:39:00Z">
+              <w:tcPr>
+                <w:tcW w:w="2312" w:type="dxa"/>
+                <w:gridSpan w:val="2"/>
+                <w:shd w:val="clear" w:color="auto" w:fill="auto"/>
+              </w:tcPr>
+            </w:tcPrChange>
+          </w:tcPr>
+          <w:p>
+            <w:pPr>
+              <w:rPr>
+                <w:ins w:id="37" w:author="Microsoft Office User" w:date="2017-08-25T12:29:00Z"/>
+              </w:rPr>
+            </w:pPr>
+            <w:ins w:id="38" w:author="Microsoft Office User" w:date="2017-08-25T12:30:00Z">
+              <w:r>
+                <w:t>3 hrs.</w:t>
+              </w:r>
+            </w:ins>
+          </w:p>
+        </w:tc>
+      </w:tr>
+      <w:tr>
+        <w:trPr>
+          <w:trHeight w:val="829"/>
+          <w:ins w:id="39" w:author="Microsoft Office User" w:date="2017-08-25T12:29:00Z"/>
+          <w:trPrChange w:id="40" w:author="Microsoft Office User" w:date="2017-08-25T12:39:00Z">
+            <w:trPr>
+              <w:trHeight w:val="829"/>
+            </w:trPr>
+          </w:trPrChange>
+        </w:trPr>
+        <w:tc>
+          <w:tcPr>
+            <w:tcW w:w="8020" w:type="dxa"/>
+            <w:shd w:val="clear" w:color="auto" w:fill="auto"/>
+            <w:tcPrChange w:id="41" w:author="Microsoft Office User" w:date="2017-08-25T12:39:00Z">
+              <w:tcPr>
+                <w:tcW w:w="8110" w:type="dxa"/>
+                <w:shd w:val="clear" w:color="auto" w:fill="auto"/>
+              </w:tcPr>
+            </w:tcPrChange>
+          </w:tcPr>
+          <w:p>
+            <w:pPr>
+              <w:rPr>
+                <w:ins w:id="42" w:author="Microsoft Office User" w:date="2017-08-25T12:29:00Z"/>
+              </w:rPr>
+            </w:pPr>
+            <w:ins w:id="43" w:author="Microsoft Office User" w:date="2017-08-25T12:30:00Z">
+              <w:r>
+                <w:t>ComM260  Web Design II (Designing &amp; building a variety of websites employing various styles and approaches)</w:t>
+              </w:r>
+            </w:ins>
+          </w:p>
+        </w:tc>
+        <w:tc>
+          <w:tcPr>
+            <w:tcW w:w="2402" w:type="dxa"/>
+            <w:shd w:val="clear" w:color="auto" w:fill="auto"/>
+            <w:tcPrChange w:id="44" w:author="Microsoft Office User" w:date="2017-08-25T12:39:00Z">
+              <w:tcPr>
+                <w:tcW w:w="2312" w:type="dxa"/>
+                <w:gridSpan w:val="2"/>
+                <w:shd w:val="clear" w:color="auto" w:fill="auto"/>
+              </w:tcPr>
+            </w:tcPrChange>
+          </w:tcPr>
+          <w:p>
+            <w:pPr>
+              <w:rPr>
+                <w:ins w:id="45" w:author="Microsoft Office User" w:date="2017-08-25T12:30:00Z"/>
+              </w:rPr>
+            </w:pPr>
+            <w:ins w:id="46" w:author="Microsoft Office User" w:date="2017-08-25T12:30:00Z">
+              <w:r>
+                <w:t xml:space="preserve">3 hrs. </w:t>
+              </w:r>
+            </w:ins>
+          </w:p>
+          <w:p>
+            <w:pPr>
+              <w:rPr>
+                <w:ins w:id="47" w:author="Microsoft Office User" w:date="2017-08-25T12:29:00Z"/>
+              </w:rPr>
+            </w:pPr>
+          </w:p>
+        </w:tc>
+      </w:tr>
+      <w:tr>
+        <w:trPr>
+          <w:trHeight w:val="1101"/>
+          <w:ins w:id="48" w:author="Microsoft Office User" w:date="2017-08-25T12:29:00Z"/>
+          <w:trPrChange w:id="49" w:author="Microsoft Office User" w:date="2017-08-25T12:39:00Z">
+            <w:trPr>
+              <w:trHeight w:val="1101"/>
+            </w:trPr>
+          </w:trPrChange>
+        </w:trPr>
+        <w:tc>
+          <w:tcPr>
+            <w:tcW w:w="8020" w:type="dxa"/>
+            <w:shd w:val="clear" w:color="auto" w:fill="auto"/>
+            <w:tcPrChange w:id="50" w:author="Microsoft Office User" w:date="2017-08-25T12:39:00Z">
+              <w:tcPr>
+                <w:tcW w:w="8110" w:type="dxa"/>
+                <w:shd w:val="clear" w:color="auto" w:fill="auto"/>
+              </w:tcPr>
+            </w:tcPrChange>
+          </w:tcPr>
+          <w:p>
+            <w:pPr>
+              <w:rPr>
+                <w:ins w:id="51" w:author="Microsoft Office User" w:date="2017-08-25T12:29:00Z"/>
+              </w:rPr>
+            </w:pPr>
+            <w:ins w:id="52" w:author="Microsoft Office User" w:date="2017-08-25T12:30:00Z">
+              <w:r>
+                <w:t>ComM310  Writing for the Web (Creating web content, content management, blogging, &amp; social media marketing)</w:t>
+              </w:r>
+            </w:ins>
+          </w:p>
+        </w:tc>
+        <w:tc>
+          <w:tcPr>
+            <w:tcW w:w="2402" w:type="dxa"/>
+            <w:shd w:val="clear" w:color="auto" w:fill="auto"/>
+            <w:tcPrChange w:id="53" w:author="Microsoft Office User" w:date="2017-08-25T12:39:00Z">
+              <w:tcPr>
+                <w:tcW w:w="2312" w:type="dxa"/>
+                <w:gridSpan w:val="2"/>
+                <w:shd w:val="clear" w:color="auto" w:fill="auto"/>
+              </w:tcPr>
+            </w:tcPrChange>
+          </w:tcPr>
+          <w:p>
+            <w:pPr>
+              <w:rPr>
+                <w:ins w:id="54" w:author="Microsoft Office User" w:date="2017-08-25T12:30:00Z"/>
+              </w:rPr>
+            </w:pPr>
+            <w:ins w:id="55" w:author="Microsoft Office User" w:date="2017-08-25T12:30:00Z">
+              <w:r>
+                <w:t xml:space="preserve">3 hrs. </w:t>
+              </w:r>
+            </w:ins>
+          </w:p>
+          <w:p>
+            <w:pPr>
+              <w:rPr>
+                <w:ins w:id="56" w:author="Microsoft Office User" w:date="2017-08-25T12:29:00Z"/>
+              </w:rPr>
+            </w:pPr>
+          </w:p>
+        </w:tc>
+      </w:tr>
+      <w:tr>
+        <w:trPr>
+          <w:trHeight w:val="286"/>
+          <w:ins w:id="57" w:author="Microsoft Office User" w:date="2017-08-25T12:29:00Z"/>
+          <w:trPrChange w:id="58" w:author="Microsoft Office User" w:date="2017-08-25T12:39:00Z">
+            <w:trPr>
+              <w:trHeight w:val="286"/>
+            </w:trPr>
+          </w:trPrChange>
+        </w:trPr>
+        <w:tc>
+          <w:tcPr>
+            <w:tcW w:w="8020" w:type="dxa"/>
+            <w:shd w:val="clear" w:color="auto" w:fill="auto"/>
+            <w:tcPrChange w:id="59" w:author="Microsoft Office User" w:date="2017-08-25T12:39:00Z">
+              <w:tcPr>
+                <w:tcW w:w="8110" w:type="dxa"/>
+                <w:shd w:val="clear" w:color="auto" w:fill="auto"/>
+              </w:tcPr>
+            </w:tcPrChange>
+          </w:tcPr>
+          <w:p>
+            <w:pPr>
+              <w:rPr>
+                <w:ins w:id="60" w:author="Microsoft Office User" w:date="2017-08-25T12:29:00Z"/>
+              </w:rPr>
+            </w:pPr>
+            <w:ins w:id="61" w:author="Microsoft Office User" w:date="2017-08-25T12:35:00Z">
+              <w:r>
+                <w:t xml:space="preserve">Art 200 2-D Design (Design principles and layout skills)  </w:t>
+              </w:r>
+            </w:ins>
+          </w:p>
+        </w:tc>
+        <w:tc>
+          <w:tcPr>
+            <w:tcW w:w="2402" w:type="dxa"/>
+            <w:shd w:val="clear" w:color="auto" w:fill="auto"/>
+            <w:tcPrChange w:id="62" w:author="Microsoft Office User" w:date="2017-08-25T12:39:00Z">
+              <w:tcPr>
+                <w:tcW w:w="2312" w:type="dxa"/>
+                <w:gridSpan w:val="2"/>
+                <w:shd w:val="clear" w:color="auto" w:fill="auto"/>
+              </w:tcPr>
+            </w:tcPrChange>
+          </w:tcPr>
+          <w:p>
+            <w:pPr>
+              <w:rPr>
+                <w:ins w:id="63" w:author="Microsoft Office User" w:date="2017-08-25T12:35:00Z"/>
+              </w:rPr>
+            </w:pPr>
+            <w:ins w:id="64" w:author="Microsoft Office User" w:date="2017-08-25T12:35:00Z">
+              <w:r>
+                <w:t>3 hrs.</w:t>
+              </w:r>
+            </w:ins>
+          </w:p>
+          <w:p>
+            <w:pPr>
+              <w:rPr>
+                <w:ins w:id="65" w:author="Microsoft Office User" w:date="2017-08-25T12:29:00Z"/>
+              </w:rPr>
+            </w:pPr>
+          </w:p>
+        </w:tc>
+      </w:tr>
+      <w:tr>
+        <w:trPr>
+          <w:trHeight w:val="286"/>
+          <w:ins w:id="66" w:author="Microsoft Office User" w:date="2017-08-25T12:35:00Z"/>
+          <w:trPrChange w:id="67" w:author="Microsoft Office User" w:date="2017-08-25T12:39:00Z">
+            <w:trPr>
+              <w:trHeight w:val="286"/>
+            </w:trPr>
+          </w:trPrChange>
+        </w:trPr>
+        <w:tc>
+          <w:tcPr>
+            <w:tcW w:w="8020" w:type="dxa"/>
+            <w:shd w:val="clear" w:color="auto" w:fill="auto"/>
+            <w:tcPrChange w:id="68" w:author="Microsoft Office User" w:date="2017-08-25T12:39:00Z">
+              <w:tcPr>
+                <w:tcW w:w="8200" w:type="dxa"/>
+                <w:gridSpan w:val="2"/>
+                <w:shd w:val="clear" w:color="auto" w:fill="auto"/>
+              </w:tcPr>
+            </w:tcPrChange>
+          </w:tcPr>
+          <w:p>
+            <w:pPr>
+              <w:rPr>
+                <w:ins w:id="69" w:author="Microsoft Office User" w:date="2017-08-25T12:35:00Z"/>
+              </w:rPr>
+            </w:pPr>
+            <w:ins w:id="70" w:author="Microsoft Office User" w:date="2017-08-25T12:35:00Z">
+              <w:r>
+                <w:t>Art 349 Graphic Design I (Graphic design skills, techniques, &amp; projects)</w:t>
+              </w:r>
+            </w:ins>
+          </w:p>
+        </w:tc>
+        <w:tc>
+          <w:tcPr>
+            <w:tcW w:w="2402" w:type="dxa"/>
+            <w:shd w:val="clear" w:color="auto" w:fill="auto"/>
+            <w:tcPrChange w:id="71" w:author="Microsoft Office User" w:date="2017-08-25T12:39:00Z">
+              <w:tcPr>
+                <w:tcW w:w="2222" w:type="dxa"/>
+                <w:shd w:val="clear" w:color="auto" w:fill="auto"/>
+              </w:tcPr>
+            </w:tcPrChange>
+          </w:tcPr>
+          <w:p>
+            <w:pPr>
+              <w:rPr>
+                <w:ins w:id="72" w:author="Microsoft Office User" w:date="2017-08-25T12:35:00Z"/>
+              </w:rPr>
+            </w:pPr>
+            <w:ins w:id="73" w:author="Microsoft Office User" w:date="2017-08-25T12:35:00Z">
+              <w:r>
+                <w:t>3 hrs.</w:t>
+              </w:r>
+            </w:ins>
+          </w:p>
+          <w:p>
+            <w:pPr>
+              <w:rPr>
+                <w:ins w:id="74" w:author="Microsoft Office User" w:date="2017-08-25T12:35:00Z"/>
+              </w:rPr>
+            </w:pPr>
+          </w:p>
+        </w:tc>
+      </w:tr>
+      <w:tr>
+        <w:tblPrEx>
+          <w:tblLook w:val="0000" w:firstRow="0" w:lastRow="0" w:firstColumn="0" w:lastColumn="0" w:noHBand="0" w:noVBand="0"/>
+          <w:tblPrExChange w:id="75" w:author="Microsoft Office User" w:date="2017-08-25T12:36:00Z">
+            <w:tblPrEx>
+              <w:tblLook w:val="0000" w:firstRow="0" w:lastRow="0" w:firstColumn="0" w:lastColumn="0" w:noHBand="0" w:noVBand="0"/>
+            </w:tblPrEx>
+          </w:tblPrExChange>
+        </w:tblPrEx>
+        <w:trPr>
+          <w:trHeight w:val="368"/>
+          <w:del w:id="76" w:author="Microsoft Office User" w:date="2017-08-25T12:33:00Z"/>
+          <w:trPrChange w:id="77" w:author="Microsoft Office User" w:date="2017-08-25T12:36:00Z">
+            <w:trPr>
+              <w:trHeight w:val="368"/>
+            </w:trPr>
+          </w:trPrChange>
+        </w:trPr>
+        <w:tc>
+          <w:tcPr>
+            <w:tcW w:w="10422" w:type="dxa"/>
+            <w:gridSpan w:val="2"/>
+            <w:shd w:val="clear" w:color="auto" w:fill="auto"/>
+            <w:tcPrChange w:id="78" w:author="Microsoft Office User" w:date="2017-08-25T12:36:00Z">
+              <w:tcPr>
+                <w:tcW w:w="10422" w:type="dxa"/>
+                <w:gridSpan w:val="3"/>
+              </w:tcPr>
+            </w:tcPrChange>
+          </w:tcPr>
+          <w:p>
+            <w:pPr>
+              <w:ind w:left="108"/>
+              <w:rPr>
+                <w:del w:id="79" w:author="Microsoft Office User" w:date="2017-08-25T12:33:00Z"/>
+              </w:rPr>
+            </w:pPr>
+          </w:p>
+        </w:tc>
+      </w:tr>
+    </w:tbl>
+    <w:p>
+      <w:pPr>
+        <w:rPr>
+          <w:del w:id="80" w:author="Microsoft Office User" w:date="2017-08-25T12:30:00Z"/>
+        </w:rPr>
+      </w:pPr>
+      <w:del w:id="81" w:author="Microsoft Office User" w:date="2017-08-25T12:30:00Z">
         <w:r>
           <w:delText xml:space="preserve">ComM195  Introduction to Web Design (HTML, CSS, &amp; Design Principles) 3 hrs. </w:delText>
         </w:r>
@@ -736,10 +753,10 @@
     <w:p>
       <w:pPr>
         <w:rPr>
-          <w:del w:id="80" w:author="Microsoft Office User" w:date="2017-08-25T12:36:00Z"/>
-        </w:rPr>
-      </w:pPr>
-      <w:del w:id="81" w:author="Microsoft Office User" w:date="2017-08-25T12:30:00Z">
+          <w:del w:id="82" w:author="Microsoft Office User" w:date="2017-08-25T12:36:00Z"/>
+        </w:rPr>
+      </w:pPr>
+      <w:del w:id="83" w:author="Microsoft Office User" w:date="2017-08-25T12:30:00Z">
         <w:r>
           <w:delText xml:space="preserve">ComM254  Internet Communication (Multiple web communication topics)   3 hrs. </w:delText>
         </w:r>
@@ -748,10 +765,10 @@
     <w:p>
       <w:pPr>
         <w:rPr>
-          <w:del w:id="82" w:author="Microsoft Office User" w:date="2017-08-25T12:30:00Z"/>
-        </w:rPr>
-      </w:pPr>
-      <w:del w:id="83" w:author="Microsoft Office User" w:date="2017-08-25T12:30:00Z">
+          <w:del w:id="84" w:author="Microsoft Office User" w:date="2017-08-25T12:30:00Z"/>
+        </w:rPr>
+      </w:pPr>
+      <w:del w:id="85" w:author="Microsoft Office User" w:date="2017-08-25T12:30:00Z">
         <w:r>
           <w:delText xml:space="preserve">ComM260  Web Design II (Designing &amp; building a variety of websites employing various styles and approaches)   3 hrs. </w:delText>
         </w:r>
@@ -760,10 +777,10 @@
     <w:p>
       <w:pPr>
         <w:rPr>
-          <w:del w:id="84" w:author="Microsoft Office User" w:date="2017-08-25T12:30:00Z"/>
-        </w:rPr>
-      </w:pPr>
-      <w:del w:id="85" w:author="Microsoft Office User" w:date="2017-08-25T12:30:00Z">
+          <w:del w:id="86" w:author="Microsoft Office User" w:date="2017-08-25T12:30:00Z"/>
+        </w:rPr>
+      </w:pPr>
+      <w:del w:id="87" w:author="Microsoft Office User" w:date="2017-08-25T12:30:00Z">
         <w:r>
           <w:delText xml:space="preserve">ComM310  Writing for the Web (Creating web content, content management, blogging, &amp; social media marketing)   3 hrs. </w:delText>
         </w:r>
@@ -772,10 +789,10 @@
     <w:p>
       <w:pPr>
         <w:rPr>
-          <w:del w:id="86" w:author="Microsoft Office User" w:date="2017-08-25T12:35:00Z"/>
-        </w:rPr>
-      </w:pPr>
-      <w:del w:id="87" w:author="Microsoft Office User" w:date="2017-08-25T12:35:00Z">
+          <w:del w:id="88" w:author="Microsoft Office User" w:date="2017-08-25T12:35:00Z"/>
+        </w:rPr>
+      </w:pPr>
+      <w:del w:id="89" w:author="Microsoft Office User" w:date="2017-08-25T12:35:00Z">
         <w:r>
           <w:delText>Art 200 2-D Design (Design principles and layout skills)  3 hrs.</w:delText>
         </w:r>
@@ -784,10 +801,10 @@
     <w:p>
       <w:pPr>
         <w:rPr>
-          <w:del w:id="88" w:author="Microsoft Office User" w:date="2017-08-25T12:35:00Z"/>
-        </w:rPr>
-      </w:pPr>
-      <w:del w:id="89" w:author="Microsoft Office User" w:date="2017-08-25T12:35:00Z">
+          <w:del w:id="90" w:author="Microsoft Office User" w:date="2017-08-25T12:35:00Z"/>
+        </w:rPr>
+      </w:pPr>
+      <w:del w:id="91" w:author="Microsoft Office User" w:date="2017-08-25T12:35:00Z">
         <w:r>
           <w:delText>Art 349 Graphic Design I (Graphic design skills, techniques, &amp; projects)  3 hrs.</w:delText>
         </w:r>
@@ -815,7 +832,7 @@
           <w:i/>
         </w:rPr>
       </w:pPr>
-      <w:del w:id="90" w:author="Microsoft Office User" w:date="2017-08-25T12:23:00Z">
+      <w:del w:id="92" w:author="Microsoft Office User" w:date="2017-08-25T12:23:00Z">
         <w:r>
           <w:rPr>
             <w:i/>
@@ -823,7 +840,7 @@
           <w:delText xml:space="preserve">[ WDIM </w:delText>
         </w:r>
       </w:del>
-      <w:del w:id="91" w:author="Microsoft Office User" w:date="2017-08-25T12:22:00Z">
+      <w:del w:id="93" w:author="Microsoft Office User" w:date="2017-08-25T12:22:00Z">
         <w:r>
           <w:rPr>
             <w:i/>
@@ -833,22 +850,6 @@
       </w:del>
     </w:p>
     <w:p/>
-    <w:p>
-      <w:pPr>
-        <w:rPr>
-          <w:ins w:id="92" w:author="Microsoft Office User" w:date="2017-08-25T12:39:00Z"/>
-          <w:b/>
-        </w:rPr>
-      </w:pPr>
-      <w:ins w:id="93" w:author="Microsoft Office User" w:date="2017-08-25T12:39:00Z">
-        <w:r>
-          <w:rPr>
-            <w:b/>
-          </w:rPr>
-          <w:br w:type="page"/>
-        </w:r>
-      </w:ins>
-    </w:p>
     <w:p>
       <w:pPr>
         <w:rPr>
@@ -877,32 +878,25 @@
       <w:pPr>
         <w:rPr>
           <w:b/>
-          <w:sz w:val="48"/>
-          <w:szCs w:val="48"/>
-          <w:rPrChange w:id="96" w:author="Microsoft Office User" w:date="2017-08-25T12:40:00Z">
+        </w:rPr>
+      </w:pPr>
+    </w:p>
+    <w:p>
+      <w:pPr>
+        <w:rPr>
+          <w:ins w:id="96" w:author="Microsoft Office User" w:date="2017-08-25T12:40:00Z"/>
+          <w:i/>
+          <w:rPrChange w:id="97" w:author="Microsoft Office User" w:date="2017-08-25T12:40:00Z">
             <w:rPr>
-              <w:b/>
+              <w:ins w:id="98" w:author="Microsoft Office User" w:date="2017-08-25T12:40:00Z"/>
             </w:rPr>
           </w:rPrChange>
         </w:rPr>
       </w:pPr>
-    </w:p>
-    <w:p>
-      <w:pPr>
-        <w:rPr>
-          <w:ins w:id="97" w:author="Microsoft Office User" w:date="2017-08-25T12:40:00Z"/>
+      <w:r>
+        <w:rPr>
           <w:i/>
-          <w:rPrChange w:id="98" w:author="Microsoft Office User" w:date="2017-08-25T12:40:00Z">
-            <w:rPr>
-              <w:ins w:id="99" w:author="Microsoft Office User" w:date="2017-08-25T12:40:00Z"/>
-            </w:rPr>
-          </w:rPrChange>
-        </w:rPr>
-      </w:pPr>
-      <w:r>
-        <w:rPr>
-          <w:i/>
-          <w:rPrChange w:id="100" w:author="Microsoft Office User" w:date="2017-08-25T12:40:00Z">
+          <w:rPrChange w:id="99" w:author="Microsoft Office User" w:date="2017-08-25T12:40:00Z">
             <w:rPr/>
           </w:rPrChange>
         </w:rPr>
@@ -911,16 +905,16 @@
     </w:p>
     <w:p/>
     <w:p>
-      <w:ins w:id="101" w:author="Microsoft Office User" w:date="2017-08-25T12:23:00Z">
+      <w:ins w:id="100" w:author="Microsoft Office User" w:date="2017-08-25T12:23:00Z">
         <w:r>
           <w:drawing>
-            <wp:anchor distT="0" distB="0" distL="114300" distR="114300" simplePos="0" relativeHeight="251659264" behindDoc="0" locked="0" layoutInCell="1" allowOverlap="1" wp14:anchorId="60259C6D" wp14:editId="18FC09BA">
+            <wp:anchor distT="0" distB="0" distL="114300" distR="114300" simplePos="0" relativeHeight="251659264" behindDoc="0" locked="0" layoutInCell="1" allowOverlap="1" wp14:anchorId="60259C6D" wp14:editId="68E9C0A3">
               <wp:simplePos x="0" y="0"/>
               <wp:positionH relativeFrom="margin">
-                <wp:posOffset>3249295</wp:posOffset>
+                <wp:posOffset>3246755</wp:posOffset>
               </wp:positionH>
               <wp:positionV relativeFrom="margin">
-                <wp:posOffset>1261745</wp:posOffset>
+                <wp:posOffset>1142365</wp:posOffset>
               </wp:positionV>
               <wp:extent cx="2120900" cy="1711960"/>
               <wp:effectExtent l="0" t="0" r="12700" b="0"/>
@@ -976,7 +970,7 @@
       </w:r>
     </w:p>
     <w:p>
-      <w:del w:id="102" w:author="Microsoft Office User" w:date="2017-08-25T12:23:00Z">
+      <w:del w:id="101" w:author="Microsoft Office User" w:date="2017-08-25T12:23:00Z">
         <w:r>
           <w:rPr>
             <w:i/>
@@ -1013,7 +1007,7 @@
 
 <file path=word/comments.xml><?xml version="1.0" encoding="utf-8"?>
 <w:comments xmlns:wpc="http://schemas.microsoft.com/office/word/2010/wordprocessingCanvas" xmlns:mo="http://schemas.microsoft.com/office/mac/office/2008/main" xmlns:mc="http://schemas.openxmlformats.org/markup-compatibility/2006" xmlns:mv="urn:schemas-microsoft-com:mac:vml" xmlns:o="urn:schemas-microsoft-com:office:office" xmlns:r="http://schemas.openxmlformats.org/officeDocument/2006/relationships" xmlns:m="http://schemas.openxmlformats.org/officeDocument/2006/math" xmlns:v="urn:schemas-microsoft-com:vml" xmlns:wp14="http://schemas.microsoft.com/office/word/2010/wordprocessingDrawing" xmlns:wp="http://schemas.openxmlformats.org/drawingml/2006/wordprocessingDrawing" xmlns:w10="urn:schemas-microsoft-com:office:word" xmlns:w="http://schemas.openxmlformats.org/wordprocessingml/2006/main" xmlns:w14="http://schemas.microsoft.com/office/word/2010/wordml" xmlns:w15="http://schemas.microsoft.com/office/word/2012/wordml" xmlns:wpg="http://schemas.microsoft.com/office/word/2010/wordprocessingGroup" xmlns:wpi="http://schemas.microsoft.com/office/word/2010/wordprocessingInk" xmlns:wne="http://schemas.microsoft.com/office/word/2006/wordml" xmlns:wps="http://schemas.microsoft.com/office/word/2010/wordprocessingShape" mc:Ignorable="w14 w15 wp14">
-  <w:comment w:id="16" w:author="Microsoft Office User" w:date="2017-08-25T12:43:00Z" w:initials="Office">
+  <w:comment w:id="17" w:author="Microsoft Office User" w:date="2017-08-25T12:43:00Z" w:initials="Office">
     <w:p>
       <w:pPr>
         <w:pStyle w:val="CommentText"/>
@@ -1023,9 +1017,6 @@
           <w:rStyle w:val="CommentReference"/>
         </w:rPr>
         <w:annotationRef/>
-      </w:r>
-      <w:r>
-        <w:t>This isn’t a real word.</w:t>
       </w:r>
     </w:p>
   </w:comment>
@@ -1064,11 +1055,11 @@
       <w:pStyle w:val="Footer"/>
       <w:framePr w:wrap="none" w:vAnchor="text" w:hAnchor="margin" w:xAlign="center" w:y="1"/>
       <w:rPr>
-        <w:ins w:id="103" w:author="Microsoft Office User" w:date="2017-08-25T12:42:00Z"/>
+        <w:ins w:id="102" w:author="Microsoft Office User" w:date="2017-08-25T12:42:00Z"/>
         <w:rStyle w:val="PageNumber"/>
       </w:rPr>
     </w:pPr>
-    <w:ins w:id="104" w:author="Microsoft Office User" w:date="2017-08-25T12:42:00Z">
+    <w:ins w:id="103" w:author="Microsoft Office User" w:date="2017-08-25T12:42:00Z">
       <w:r>
         <w:rPr>
           <w:rStyle w:val="PageNumber"/>
@@ -1104,11 +1095,11 @@
       <w:pStyle w:val="Footer"/>
       <w:framePr w:wrap="none" w:vAnchor="text" w:hAnchor="margin" w:xAlign="center" w:y="1"/>
       <w:rPr>
-        <w:ins w:id="105" w:author="Microsoft Office User" w:date="2017-08-25T12:42:00Z"/>
+        <w:ins w:id="104" w:author="Microsoft Office User" w:date="2017-08-25T12:42:00Z"/>
         <w:rStyle w:val="PageNumber"/>
       </w:rPr>
     </w:pPr>
-    <w:ins w:id="106" w:author="Microsoft Office User" w:date="2017-08-25T12:42:00Z">
+    <w:ins w:id="105" w:author="Microsoft Office User" w:date="2017-08-25T12:42:00Z">
       <w:r>
         <w:rPr>
           <w:rStyle w:val="PageNumber"/>
@@ -1135,7 +1126,7 @@
       </w:rPr>
       <w:t>1</w:t>
     </w:r>
-    <w:ins w:id="107" w:author="Microsoft Office User" w:date="2017-08-25T12:42:00Z">
+    <w:ins w:id="106" w:author="Microsoft Office User" w:date="2017-08-25T12:42:00Z">
       <w:r>
         <w:rPr>
           <w:rStyle w:val="PageNumber"/>

</xml_diff>